<commit_message>
Proposta do projeto com método SCRUM
Proposta do projeto com método SCRUM
</commit_message>
<xml_diff>
--- a/Documentacao/PropostaSIColetaLixo.docx
+++ b/Documentacao/PropostaSIColetaLixo.docx
@@ -66,18 +66,80 @@
     <w:p>
       <w:pPr>
         <w:rPr>
+          <w:sz w:val="32"/>
+          <w:szCs w:val="32"/>
+        </w:rPr>
+      </w:pPr>
+      <w:r>
+        <w:rPr>
+          <w:sz w:val="32"/>
+          <w:szCs w:val="32"/>
+        </w:rPr>
+        <w:t>Com isso fazemos um projeto bem eficaz onde o cliente acompanha o processo, qualquer alteração que queira efetuar, a equipe volta para implementar a ideia, assim fica do jeito que o cliente quer.</w:t>
+      </w:r>
+    </w:p>
+    <w:p>
+      <w:pPr>
+        <w:rPr>
+          <w:sz w:val="32"/>
+          <w:szCs w:val="32"/>
+        </w:rPr>
+      </w:pPr>
+    </w:p>
+    <w:p>
+      <w:pPr>
+        <w:ind w:left="2832" w:firstLine="708"/>
+        <w:rPr>
+          <w:sz w:val="40"/>
+          <w:szCs w:val="40"/>
+        </w:rPr>
+      </w:pPr>
+      <w:r>
+        <w:rPr>
+          <w:sz w:val="40"/>
+          <w:szCs w:val="40"/>
+        </w:rPr>
+        <w:t>Scrum</w:t>
+      </w:r>
+    </w:p>
+    <w:p>
+      <w:pPr>
+        <w:rPr>
+          <w:sz w:val="32"/>
+          <w:szCs w:val="32"/>
+        </w:rPr>
+      </w:pPr>
+      <w:r>
+        <w:rPr>
+          <w:sz w:val="32"/>
+          <w:szCs w:val="32"/>
+        </w:rPr>
+        <w:t xml:space="preserve">Sim, o método SCRUM pode ser aplicado para o projeto, pois escolhemos o modelo espiral, e é um método ágil, o </w:t>
+      </w:r>
+      <w:proofErr w:type="gramStart"/>
+      <w:r>
+        <w:rPr>
+          <w:sz w:val="32"/>
+          <w:szCs w:val="32"/>
+        </w:rPr>
+        <w:t>SCRUM  é</w:t>
+      </w:r>
+      <w:proofErr w:type="gramEnd"/>
+      <w:r>
+        <w:rPr>
+          <w:sz w:val="32"/>
+          <w:szCs w:val="32"/>
+        </w:rPr>
+        <w:t xml:space="preserve"> essencial para usarmos no projeto, assim dando mais ordem para o projeto. </w:t>
+      </w:r>
+    </w:p>
+    <w:p>
+      <w:pPr>
+        <w:rPr>
           <w:sz w:val="36"/>
           <w:szCs w:val="36"/>
-          <w:u w:val="single"/>
         </w:rPr>
       </w:pPr>
-      <w:r>
-        <w:rPr>
-          <w:sz w:val="32"/>
-          <w:szCs w:val="32"/>
-        </w:rPr>
-        <w:t>Com isso fazemos um projeto bem eficaz onde o cliente acompanha o processo, qualquer alteração que queira efetuar, a equipe volta para implementar a ideia, assim fica do jeito que o cliente quer.</w:t>
-      </w:r>
     </w:p>
     <w:sectPr>
       <w:pgSz w:w="11906" w:h="16838"/>
@@ -212,6 +274,7 @@
     <w:lsdException w:name="HTML Sample" w:semiHidden="1" w:unhideWhenUsed="1"/>
     <w:lsdException w:name="HTML Typewriter" w:semiHidden="1" w:unhideWhenUsed="1"/>
     <w:lsdException w:name="HTML Variable" w:semiHidden="1" w:unhideWhenUsed="1"/>
+    <w:lsdException w:name="Normal Table" w:semiHidden="1" w:unhideWhenUsed="1"/>
     <w:lsdException w:name="annotation subject" w:semiHidden="1" w:unhideWhenUsed="1"/>
     <w:lsdException w:name="No List" w:semiHidden="1" w:unhideWhenUsed="1"/>
     <w:lsdException w:name="Outline List 1" w:semiHidden="1" w:unhideWhenUsed="1"/>
@@ -258,8 +321,10 @@
     <w:lsdException w:name="Table Subtle 2" w:semiHidden="1" w:unhideWhenUsed="1"/>
     <w:lsdException w:name="Table Web 1" w:semiHidden="1" w:unhideWhenUsed="1"/>
     <w:lsdException w:name="Table Web 2" w:semiHidden="1" w:unhideWhenUsed="1"/>
+    <w:lsdException w:name="Table Web 3" w:semiHidden="1" w:unhideWhenUsed="1"/>
     <w:lsdException w:name="Balloon Text" w:semiHidden="1" w:unhideWhenUsed="1"/>
     <w:lsdException w:name="Table Grid" w:uiPriority="39"/>
+    <w:lsdException w:name="Table Theme" w:semiHidden="1" w:unhideWhenUsed="1"/>
     <w:lsdException w:name="Placeholder Text" w:semiHidden="1"/>
     <w:lsdException w:name="No Spacing" w:uiPriority="1" w:qFormat="1"/>
     <w:lsdException w:name="Light Shading" w:uiPriority="60"/>

</xml_diff>

<commit_message>
Proposta do projeto organizando as equipes
Proposta do projeto organizando as equipes
</commit_message>
<xml_diff>
--- a/Documentacao/PropostaSIColetaLixo.docx
+++ b/Documentacao/PropostaSIColetaLixo.docx
@@ -140,6 +140,125 @@
           <w:szCs w:val="36"/>
         </w:rPr>
       </w:pPr>
+    </w:p>
+    <w:p>
+      <w:pPr>
+        <w:rPr>
+          <w:sz w:val="40"/>
+          <w:szCs w:val="40"/>
+        </w:rPr>
+      </w:pPr>
+      <w:r>
+        <w:rPr>
+          <w:sz w:val="36"/>
+          <w:szCs w:val="36"/>
+        </w:rPr>
+        <w:tab/>
+      </w:r>
+      <w:r>
+        <w:rPr>
+          <w:sz w:val="36"/>
+          <w:szCs w:val="36"/>
+        </w:rPr>
+        <w:tab/>
+      </w:r>
+      <w:r>
+        <w:rPr>
+          <w:sz w:val="36"/>
+          <w:szCs w:val="36"/>
+        </w:rPr>
+        <w:tab/>
+      </w:r>
+      <w:r>
+        <w:rPr>
+          <w:sz w:val="36"/>
+          <w:szCs w:val="36"/>
+        </w:rPr>
+        <w:tab/>
+      </w:r>
+      <w:r>
+        <w:rPr>
+          <w:sz w:val="40"/>
+          <w:szCs w:val="40"/>
+        </w:rPr>
+        <w:t>Equipe do projeto</w:t>
+      </w:r>
+    </w:p>
+    <w:p>
+      <w:pPr>
+        <w:rPr>
+          <w:sz w:val="32"/>
+          <w:szCs w:val="32"/>
+        </w:rPr>
+      </w:pPr>
+      <w:r>
+        <w:rPr>
+          <w:sz w:val="32"/>
+          <w:szCs w:val="32"/>
+        </w:rPr>
+        <w:t>Como utilizaremos o método SCRUM, organizaremos a equipe assim:</w:t>
+      </w:r>
+    </w:p>
+    <w:p>
+      <w:pPr>
+        <w:rPr>
+          <w:sz w:val="32"/>
+          <w:szCs w:val="32"/>
+        </w:rPr>
+      </w:pPr>
+      <w:r>
+        <w:rPr>
+          <w:sz w:val="32"/>
+          <w:szCs w:val="32"/>
+        </w:rPr>
+        <w:lastRenderedPageBreak/>
+        <w:t>- Teremos o PO que é responsável por estar a frente, falando com o cliente e conhecendo suas necessidades, assim informando a equipe o que o cliente quer.</w:t>
+      </w:r>
+    </w:p>
+    <w:p>
+      <w:pPr>
+        <w:rPr>
+          <w:sz w:val="32"/>
+          <w:szCs w:val="32"/>
+        </w:rPr>
+      </w:pPr>
+      <w:r>
+        <w:rPr>
+          <w:sz w:val="32"/>
+          <w:szCs w:val="32"/>
+        </w:rPr>
+        <w:t>- SCRUM master é  a pessoa que estará organizando a equipe, separando o que cada time irá fazer, quem estará no desenvolvimento do projeto coleta de lixo, quem fara o planejamento do projeto e assim por diante, assim acompanhando os times para ver se está tudo caminhando corretamente no nosso projeto e se a vontade do cliente está sendo realizada.</w:t>
+      </w:r>
+    </w:p>
+    <w:p>
+      <w:pPr>
+        <w:rPr>
+          <w:sz w:val="32"/>
+          <w:szCs w:val="32"/>
+        </w:rPr>
+      </w:pPr>
+      <w:r>
+        <w:rPr>
+          <w:sz w:val="32"/>
+          <w:szCs w:val="32"/>
+        </w:rPr>
+        <w:t>- E por fim teremos o time que serão separados pelo Scrum master, e irão desenvolver basicamente todo o projeto, tanto a parte do software, como a parte para planejar e analisar o projeto.</w:t>
+      </w:r>
+    </w:p>
+    <w:p>
+      <w:pPr>
+        <w:rPr>
+          <w:sz w:val="32"/>
+          <w:szCs w:val="32"/>
+        </w:rPr>
+      </w:pPr>
+      <w:r>
+        <w:rPr>
+          <w:sz w:val="32"/>
+          <w:szCs w:val="32"/>
+        </w:rPr>
+        <w:t xml:space="preserve"> </w:t>
+      </w:r>
     </w:p>
     <w:sectPr>
       <w:pgSz w:w="11906" w:h="16838"/>

</xml_diff>